<commit_message>
Updating flashpro programming information in the document.
</commit_message>
<xml_diff>
--- a/microsemi-liteos/Miscellaneous/Ping Test Demo Document.docx
+++ b/microsemi-liteos/Miscellaneous/Ping Test Demo Document.docx
@@ -9,37 +9,12 @@
           <w:sz w:val="28"/>
         </w:rPr>
       </w:pPr>
-      <w:proofErr w:type="spellStart"/>
       <w:r>
         <w:rPr>
           <w:b/>
           <w:sz w:val="28"/>
         </w:rPr>
-        <w:t>PolarFire</w:t>
-      </w:r>
-      <w:proofErr w:type="spellEnd"/>
-      <w:r>
-        <w:rPr>
-          <w:b/>
-          <w:sz w:val="28"/>
-        </w:rPr>
-        <w:t xml:space="preserve"> </w:t>
-      </w:r>
-      <w:proofErr w:type="spellStart"/>
-      <w:r>
-        <w:rPr>
-          <w:b/>
-          <w:sz w:val="28"/>
-        </w:rPr>
-        <w:t>Wifi</w:t>
-      </w:r>
-      <w:proofErr w:type="spellEnd"/>
-      <w:r>
-        <w:rPr>
-          <w:b/>
-          <w:sz w:val="28"/>
-        </w:rPr>
-        <w:t xml:space="preserve"> click Ping test.</w:t>
+        <w:t>PolarFire Wifi click Ping test.</w:t>
       </w:r>
     </w:p>
     <w:p/>
@@ -155,13 +130,8 @@
         </w:numPr>
         <w:spacing w:after="0"/>
       </w:pPr>
-      <w:proofErr w:type="spellStart"/>
-      <w:r>
-        <w:t>Microsemi</w:t>
-      </w:r>
-      <w:proofErr w:type="spellEnd"/>
-      <w:r>
-        <w:t xml:space="preserve"> Creative Board.</w:t>
+      <w:r>
+        <w:t>Microsemi Creative Board.</w:t>
       </w:r>
     </w:p>
     <w:p>
@@ -199,13 +169,8 @@
         </w:numPr>
         <w:spacing w:after="0"/>
       </w:pPr>
-      <w:proofErr w:type="spellStart"/>
-      <w:r>
-        <w:t>Wifi</w:t>
-      </w:r>
-      <w:proofErr w:type="spellEnd"/>
-      <w:r>
-        <w:t xml:space="preserve"> router</w:t>
+      <w:r>
+        <w:t>Wifi router</w:t>
       </w:r>
     </w:p>
     <w:p>
@@ -218,13 +183,8 @@
         <w:spacing w:after="0"/>
       </w:pPr>
       <w:r>
-        <w:t xml:space="preserve">Laptop with </w:t>
-      </w:r>
-      <w:proofErr w:type="spellStart"/>
-      <w:r>
-        <w:t>Wifi</w:t>
-      </w:r>
-      <w:proofErr w:type="spellEnd"/>
+        <w:t>Laptop with Wifi</w:t>
+      </w:r>
     </w:p>
     <w:p>
       <w:pPr>
@@ -300,11 +260,9 @@
         </w:numPr>
         <w:spacing w:after="0"/>
       </w:pPr>
-      <w:proofErr w:type="spellStart"/>
       <w:r>
         <w:t>CoreUARTapb</w:t>
       </w:r>
-      <w:proofErr w:type="spellEnd"/>
     </w:p>
     <w:p>
       <w:pPr>
@@ -323,13 +281,8 @@
         </w:numPr>
         <w:spacing w:after="0"/>
       </w:pPr>
-      <w:proofErr w:type="spellStart"/>
-      <w:r>
-        <w:t>FlashPro</w:t>
-      </w:r>
-      <w:proofErr w:type="spellEnd"/>
-      <w:r>
-        <w:t xml:space="preserve"> tool.</w:t>
+      <w:r>
+        <w:t>FlashPro tool.</w:t>
       </w:r>
     </w:p>
     <w:p>
@@ -341,13 +294,8 @@
         </w:numPr>
         <w:spacing w:after="0"/>
       </w:pPr>
-      <w:proofErr w:type="spellStart"/>
-      <w:r>
-        <w:t>SoftConsole</w:t>
-      </w:r>
-      <w:proofErr w:type="spellEnd"/>
-      <w:r>
-        <w:t xml:space="preserve"> 5.2</w:t>
+      <w:r>
+        <w:t>SoftConsole 5.1</w:t>
       </w:r>
     </w:p>
     <w:p>
@@ -377,50 +325,13 @@
       </w:pPr>
       <w:r>
         <w:lastRenderedPageBreak/>
-        <w:t xml:space="preserve">Connect Wifi3 Click board to </w:t>
-      </w:r>
-      <w:proofErr w:type="spellStart"/>
-      <w:r>
-        <w:t>mikroBUS</w:t>
-      </w:r>
-      <w:proofErr w:type="spellEnd"/>
-      <w:r>
-        <w:t xml:space="preserve"> connector present in </w:t>
-      </w:r>
-      <w:proofErr w:type="spellStart"/>
-      <w:r>
-        <w:t>Microsemi</w:t>
-      </w:r>
-      <w:proofErr w:type="spellEnd"/>
+        <w:t>Connect Wifi3 Click board to mikroBUS connector present in Microsemi PolarFire Creative board.</w:t>
+      </w:r>
       <w:r>
         <w:t xml:space="preserve"> </w:t>
       </w:r>
-      <w:proofErr w:type="spellStart"/>
-      <w:r>
-        <w:t>PolarFire</w:t>
-      </w:r>
-      <w:proofErr w:type="spellEnd"/>
-      <w:r>
-        <w:t xml:space="preserve"> Creative board.</w:t>
-      </w:r>
-      <w:r>
-        <w:t xml:space="preserve"> </w:t>
-      </w:r>
-      <w:proofErr w:type="spellStart"/>
-      <w:r>
-        <w:t>Microsemi</w:t>
-      </w:r>
-      <w:proofErr w:type="spellEnd"/>
-      <w:r>
-        <w:t xml:space="preserve"> Creative board and </w:t>
-      </w:r>
-      <w:proofErr w:type="spellStart"/>
-      <w:r>
-        <w:t>Wifi</w:t>
-      </w:r>
-      <w:proofErr w:type="spellEnd"/>
-      <w:r>
-        <w:t xml:space="preserve"> Click board communicate over UART terminal.</w:t>
+      <w:r>
+        <w:t>Microsemi Creative board and Wifi Click board communicate over UART terminal.</w:t>
       </w:r>
     </w:p>
     <w:p>
@@ -433,15 +344,7 @@
         <w:spacing w:after="0"/>
       </w:pPr>
       <w:r>
-        <w:t xml:space="preserve">Connect the </w:t>
-      </w:r>
-      <w:proofErr w:type="spellStart"/>
-      <w:r>
-        <w:t>Microsemi</w:t>
-      </w:r>
-      <w:proofErr w:type="spellEnd"/>
-      <w:r>
-        <w:t xml:space="preserve"> creative board to the PC through Micro USB cable. User should make sure that UART driver is installed on PC.</w:t>
+        <w:t>Connect the Microsemi creative board to the PC through Micro USB cable. User should make sure that UART driver is installed on PC.</w:t>
       </w:r>
     </w:p>
     <w:p>
@@ -454,18 +357,10 @@
         <w:spacing w:after="0"/>
       </w:pPr>
       <w:r>
-        <w:t xml:space="preserve">Connect the Laptop to the </w:t>
-      </w:r>
-      <w:proofErr w:type="spellStart"/>
-      <w:r>
-        <w:t>Wif</w:t>
-      </w:r>
-      <w:r>
-        <w:t>i</w:t>
-      </w:r>
-      <w:proofErr w:type="spellEnd"/>
-      <w:r>
-        <w:t xml:space="preserve"> router. After loading the demo example project user should able to perform ping operation.</w:t>
+        <w:t>Connect the Laptop to the Wif</w:t>
+      </w:r>
+      <w:r>
+        <w:t>i router. After loading the demo example project user should able to perform ping operation.</w:t>
       </w:r>
     </w:p>
     <w:p>
@@ -487,15 +382,7 @@
         <w:t xml:space="preserve"> </w:t>
       </w:r>
       <w:r>
-        <w:t xml:space="preserve">that the </w:t>
-      </w:r>
-      <w:proofErr w:type="spellStart"/>
-      <w:r>
-        <w:t>SoftConsole</w:t>
-      </w:r>
-      <w:proofErr w:type="spellEnd"/>
-      <w:r>
-        <w:t xml:space="preserve"> </w:t>
+        <w:t xml:space="preserve">that the SoftConsole </w:t>
       </w:r>
       <w:r>
         <w:t xml:space="preserve">tool </w:t>
@@ -525,21 +412,7 @@
         <w:rPr>
           <w:b/>
         </w:rPr>
-        <w:t xml:space="preserve"> Setting </w:t>
-      </w:r>
-      <w:proofErr w:type="spellStart"/>
-      <w:r>
-        <w:rPr>
-          <w:b/>
-        </w:rPr>
-        <w:t>WiFi</w:t>
-      </w:r>
-      <w:proofErr w:type="spellEnd"/>
-      <w:r>
-        <w:rPr>
-          <w:b/>
-        </w:rPr>
-        <w:t xml:space="preserve"> Click to Station Mode for Ping Test</w:t>
+        <w:t xml:space="preserve"> Setting WiFi Click to Station Mode for Ping Test</w:t>
       </w:r>
     </w:p>
     <w:p>
@@ -552,35 +425,125 @@
         <w:spacing w:after="0"/>
       </w:pPr>
       <w:r>
-        <w:t xml:space="preserve">Load the </w:t>
-      </w:r>
-      <w:proofErr w:type="spellStart"/>
-      <w:r>
-        <w:t>PingTest.st</w:t>
-      </w:r>
-      <w:r>
-        <w:t>p</w:t>
-      </w:r>
-      <w:proofErr w:type="spellEnd"/>
-      <w:r>
-        <w:t xml:space="preserve"> file into </w:t>
-      </w:r>
-      <w:proofErr w:type="spellStart"/>
-      <w:r>
-        <w:t>Microsemi</w:t>
-      </w:r>
-      <w:proofErr w:type="spellEnd"/>
-      <w:r>
-        <w:t xml:space="preserve"> Creative board using </w:t>
-      </w:r>
-      <w:proofErr w:type="spellStart"/>
-      <w:r>
-        <w:t>FlashProTool</w:t>
-      </w:r>
-      <w:proofErr w:type="spellEnd"/>
-      <w:r>
-        <w:t xml:space="preserve"> chain.</w:t>
-      </w:r>
+        <w:t>Load the PingTest.st</w:t>
+      </w:r>
+      <w:r>
+        <w:t>p file into Microsemi Creative board using FlashProTool chain.</w:t>
+      </w:r>
+    </w:p>
+    <w:p>
+      <w:pPr>
+        <w:pStyle w:val="ListParagraph"/>
+        <w:spacing w:after="0"/>
+      </w:pPr>
+    </w:p>
+    <w:p>
+      <w:pPr>
+        <w:pStyle w:val="ListParagraph"/>
+        <w:spacing w:after="0"/>
+      </w:pPr>
+      <w:r>
+        <w:t xml:space="preserve">User </w:t>
+      </w:r>
+      <w:r>
+        <w:t xml:space="preserve">should </w:t>
+      </w:r>
+      <w:r>
+        <w:t xml:space="preserve">download the FlashPro tool chain from the </w:t>
+      </w:r>
+      <w:r>
+        <w:t>Microsemi websites</w:t>
+      </w:r>
+      <w:r>
+        <w:t>.</w:t>
+      </w:r>
+      <w:r>
+        <w:t xml:space="preserve"> </w:t>
+      </w:r>
+    </w:p>
+    <w:p>
+      <w:pPr>
+        <w:pStyle w:val="ListParagraph"/>
+        <w:spacing w:after="0"/>
+      </w:pPr>
+      <w:r>
+        <w:t>(</w:t>
+      </w:r>
+      <w:r>
+        <w:t>Programming and Debug v11.8 SP1 (Includes FlashPro v11.8 SP1) (08/14/17)</w:t>
+      </w:r>
+      <w:r>
+        <w:t>)</w:t>
+      </w:r>
+    </w:p>
+    <w:p>
+      <w:pPr>
+        <w:pStyle w:val="ListParagraph"/>
+        <w:spacing w:after="0"/>
+      </w:pPr>
+    </w:p>
+    <w:p>
+      <w:pPr>
+        <w:pStyle w:val="ListParagraph"/>
+        <w:spacing w:after="0"/>
+      </w:pPr>
+      <w:bookmarkStart w:id="0" w:name="_GoBack"/>
+      <w:bookmarkEnd w:id="0"/>
+      <w:r>
+        <w:t>Link to Microsemi FlashPro tool chain webpage.</w:t>
+      </w:r>
+    </w:p>
+    <w:p>
+      <w:pPr>
+        <w:pStyle w:val="ListParagraph"/>
+        <w:spacing w:after="0"/>
+      </w:pPr>
+      <w:hyperlink r:id="rId6" w:anchor="software" w:history="1">
+        <w:r>
+          <w:rPr>
+            <w:rStyle w:val="Hyperlink"/>
+          </w:rPr>
+          <w:t>https://www.microsemi.com/products/fpga-soc/design-resources/programming/flashpro#software</w:t>
+        </w:r>
+      </w:hyperlink>
+    </w:p>
+    <w:p>
+      <w:pPr>
+        <w:pStyle w:val="ListParagraph"/>
+        <w:spacing w:after="0"/>
+      </w:pPr>
+    </w:p>
+    <w:p>
+      <w:pPr>
+        <w:pStyle w:val="ListParagraph"/>
+        <w:spacing w:after="0"/>
+      </w:pPr>
+      <w:r>
+        <w:t xml:space="preserve">Please refer below </w:t>
+      </w:r>
+      <w:r>
+        <w:t xml:space="preserve">FlashPro </w:t>
+      </w:r>
+      <w:r>
+        <w:t xml:space="preserve">User Guide </w:t>
+      </w:r>
+      <w:r>
+        <w:t xml:space="preserve">which explain in detail how to use Microsemi FlashPro tool. </w:t>
+      </w:r>
+      <w:hyperlink r:id="rId7" w:history="1">
+        <w:r>
+          <w:rPr>
+            <w:rStyle w:val="Hyperlink"/>
+          </w:rPr>
+          <w:t>https://coredocs.s3.amazonaws.com/Libero/11_8_1/Tool/flashpro_ug.pdf</w:t>
+        </w:r>
+      </w:hyperlink>
+    </w:p>
+    <w:p>
+      <w:pPr>
+        <w:pStyle w:val="ListParagraph"/>
+        <w:spacing w:after="0"/>
+      </w:pPr>
     </w:p>
     <w:p>
       <w:pPr>
@@ -592,30 +555,20 @@
         <w:spacing w:after="0"/>
       </w:pPr>
       <w:r>
-        <w:t xml:space="preserve">Connect the Laptop or PC to the </w:t>
-      </w:r>
-      <w:proofErr w:type="spellStart"/>
-      <w:r>
-        <w:t>WiFi</w:t>
-      </w:r>
-      <w:proofErr w:type="spellEnd"/>
-      <w:r>
-        <w:t xml:space="preserve"> router. Suppose the SSID of the target router is </w:t>
-      </w:r>
-      <w:r>
-        <w:t>"</w:t>
-      </w:r>
-      <w:proofErr w:type="spellStart"/>
-      <w:r>
-        <w:t>Microsemi_Guest</w:t>
-      </w:r>
-      <w:proofErr w:type="spellEnd"/>
-      <w:r>
-        <w:t>"</w:t>
+        <w:t xml:space="preserve">Connect the Laptop or PC to the WiFi router. Suppose the SSID of the target router is </w:t>
+      </w:r>
+      <w:r>
+        <w:t>"Microsemi_Guest"</w:t>
       </w:r>
       <w:r>
         <w:t xml:space="preserve"> and no password.</w:t>
       </w:r>
+    </w:p>
+    <w:p>
+      <w:pPr>
+        <w:pStyle w:val="ListParagraph"/>
+        <w:spacing w:after="0"/>
+      </w:pPr>
     </w:p>
     <w:p>
       <w:pPr>
@@ -632,21 +585,11 @@
       <w:r>
         <w:t xml:space="preserve"> </w:t>
       </w:r>
-      <w:proofErr w:type="spellStart"/>
-      <w:r>
-        <w:t>Microsemi</w:t>
-      </w:r>
-      <w:proofErr w:type="spellEnd"/>
-      <w:r>
-        <w:t xml:space="preserve"> Creative board, </w:t>
-      </w:r>
-      <w:proofErr w:type="spellStart"/>
-      <w:r>
-        <w:t>Wifi</w:t>
-      </w:r>
-      <w:proofErr w:type="spellEnd"/>
-      <w:r>
-        <w:t xml:space="preserve"> Click board</w:t>
+      <w:r>
+        <w:t xml:space="preserve">Microsemi Creative board, </w:t>
+      </w:r>
+      <w:r>
+        <w:t>Wifi Click board</w:t>
       </w:r>
       <w:r>
         <w:t xml:space="preserve"> will also power up.</w:t>
@@ -660,13 +603,8 @@
         <w:pStyle w:val="ListParagraph"/>
         <w:spacing w:after="0"/>
       </w:pPr>
-      <w:proofErr w:type="spellStart"/>
-      <w:r>
-        <w:t>Wifi</w:t>
-      </w:r>
-      <w:proofErr w:type="spellEnd"/>
-      <w:r>
-        <w:t xml:space="preserve"> click board start sending firmware installation detail through UART terminal at the 74880 </w:t>
+      <w:r>
+        <w:t xml:space="preserve">Wifi click board start sending firmware installation detail through UART terminal at the 74880 </w:t>
       </w:r>
       <w:r>
         <w:t xml:space="preserve">     </w:t>
@@ -674,22 +612,15 @@
       <w:r>
         <w:t xml:space="preserve">baud rate. </w:t>
       </w:r>
-      <w:proofErr w:type="spellStart"/>
-      <w:r>
-        <w:t>Wifi</w:t>
-      </w:r>
-      <w:proofErr w:type="spellEnd"/>
-      <w:r>
-        <w:t xml:space="preserve"> Click board will send these detail till it’s get ready. After the </w:t>
-      </w:r>
-      <w:proofErr w:type="spellStart"/>
-      <w:r>
-        <w:t>Wifi</w:t>
-      </w:r>
-      <w:proofErr w:type="spellEnd"/>
-      <w:r>
-        <w:t xml:space="preserve"> Click board is ready, it will set the baud rate to 115200. In example project we are waiting 5 seconds to send the AT commands. </w:t>
-      </w:r>
+      <w:r>
+        <w:t xml:space="preserve">Wifi Click board will send these detail till it’s get ready. After the Wifi Click board is ready, it will set the baud rate to 115200. In example project we are waiting 5 seconds to send the AT commands. </w:t>
+      </w:r>
+    </w:p>
+    <w:p>
+      <w:pPr>
+        <w:pStyle w:val="ListParagraph"/>
+        <w:spacing w:after="0"/>
+      </w:pPr>
     </w:p>
     <w:p>
       <w:pPr>
@@ -707,80 +638,13 @@
         <w:t xml:space="preserve">Ping test demo </w:t>
       </w:r>
       <w:r>
-        <w:t>example project</w:t>
-      </w:r>
-      <w:r>
-        <w:t xml:space="preserve"> (</w:t>
-      </w:r>
-      <w:proofErr w:type="spellStart"/>
-      <w:r>
-        <w:t>sc</w:t>
-      </w:r>
-      <w:proofErr w:type="spellEnd"/>
-      <w:r>
-        <w:t>-</w:t>
-      </w:r>
-      <w:proofErr w:type="spellStart"/>
-      <w:r>
-        <w:t>riscv</w:t>
-      </w:r>
-      <w:proofErr w:type="spellEnd"/>
-      <w:r>
-        <w:t>-</w:t>
-      </w:r>
-      <w:proofErr w:type="spellStart"/>
-      <w:r>
-        <w:t>wifi</w:t>
-      </w:r>
-      <w:proofErr w:type="spellEnd"/>
-      <w:r>
-        <w:t>-ping-test</w:t>
-      </w:r>
-      <w:bookmarkStart w:id="0" w:name="_GoBack"/>
-      <w:bookmarkEnd w:id="0"/>
-      <w:r>
-        <w:t>)</w:t>
-      </w:r>
-      <w:r>
-        <w:t xml:space="preserve"> in </w:t>
-      </w:r>
-      <w:proofErr w:type="spellStart"/>
-      <w:r>
-        <w:t>M</w:t>
-      </w:r>
-      <w:r>
-        <w:t>icrosemi</w:t>
-      </w:r>
-      <w:proofErr w:type="spellEnd"/>
-      <w:r>
-        <w:t xml:space="preserve"> Creative board using </w:t>
-      </w:r>
-      <w:proofErr w:type="spellStart"/>
-      <w:r>
-        <w:t>Microsemi</w:t>
-      </w:r>
-      <w:proofErr w:type="spellEnd"/>
-      <w:r>
-        <w:t xml:space="preserve"> </w:t>
-      </w:r>
-      <w:proofErr w:type="spellStart"/>
-      <w:r>
-        <w:t>SoftConsole</w:t>
-      </w:r>
-      <w:proofErr w:type="spellEnd"/>
-      <w:r>
-        <w:t xml:space="preserve"> tool</w:t>
-      </w:r>
-      <w:r>
-        <w:t xml:space="preserve">. And connect </w:t>
-      </w:r>
-      <w:proofErr w:type="spellStart"/>
-      <w:r>
-        <w:t>Wifi</w:t>
-      </w:r>
-      <w:proofErr w:type="spellEnd"/>
-      <w:r>
-        <w:t xml:space="preserve"> Click to the same router.</w:t>
+        <w:t>example project in M</w:t>
+      </w:r>
+      <w:r>
+        <w:t>icrosemi Creative board using Microsemi SoftConsole tool</w:t>
+      </w:r>
+      <w:r>
+        <w:t>. And connect Wifi Click to the same router.</w:t>
       </w:r>
     </w:p>
     <w:p>
@@ -801,15 +665,7 @@
         <w:t>s</w:t>
       </w:r>
       <w:r>
-        <w:t xml:space="preserve">end AT command to </w:t>
-      </w:r>
-      <w:proofErr w:type="spellStart"/>
-      <w:r>
-        <w:t>Wifi</w:t>
-      </w:r>
-      <w:proofErr w:type="spellEnd"/>
-      <w:r>
-        <w:t xml:space="preserve"> Click board and the command execution information will be displayed on UART terminal. </w:t>
+        <w:t xml:space="preserve">end AT command to Wifi Click board and the command execution information will be displayed on UART terminal. </w:t>
       </w:r>
       <w:r>
         <w:t xml:space="preserve">The demo example project also </w:t>
@@ -836,6 +692,7 @@
         <w:rPr>
           <w:noProof/>
         </w:rPr>
+        <w:lastRenderedPageBreak/>
         <w:drawing>
           <wp:inline distT="0" distB="0" distL="0" distR="0" wp14:anchorId="2CFF4AFC" wp14:editId="23E04933">
             <wp:extent cx="3983603" cy="4008816"/>
@@ -852,7 +709,7 @@
                     <pic:cNvPicPr/>
                   </pic:nvPicPr>
                   <pic:blipFill>
-                    <a:blip r:embed="rId6"/>
+                    <a:blip r:embed="rId8"/>
                     <a:stretch>
                       <a:fillRect/>
                     </a:stretch>
@@ -879,7 +736,6 @@
         <w:spacing w:after="0"/>
       </w:pPr>
       <w:r>
-        <w:lastRenderedPageBreak/>
         <w:t>Note:</w:t>
       </w:r>
     </w:p>
@@ -900,32 +756,11 @@
       <w:r>
         <w:t xml:space="preserve">connect </w:t>
       </w:r>
-      <w:proofErr w:type="spellStart"/>
-      <w:r>
-        <w:t>Microsemi</w:t>
-      </w:r>
-      <w:proofErr w:type="spellEnd"/>
-      <w:r>
-        <w:t xml:space="preserve"> guest router. User should change the below parameter </w:t>
-      </w:r>
-      <w:r>
-        <w:t xml:space="preserve">present in </w:t>
-      </w:r>
-      <w:proofErr w:type="spellStart"/>
-      <w:r>
-        <w:t>main.c</w:t>
-      </w:r>
-      <w:proofErr w:type="spellEnd"/>
-      <w:r>
-        <w:t xml:space="preserve"> file according to the </w:t>
-      </w:r>
-      <w:proofErr w:type="spellStart"/>
-      <w:r>
-        <w:t>Wifi</w:t>
-      </w:r>
-      <w:proofErr w:type="spellEnd"/>
-      <w:r>
-        <w:t xml:space="preserve"> </w:t>
+      <w:r>
+        <w:t xml:space="preserve">Microsemi guest router. User should change the below parameter </w:t>
+      </w:r>
+      <w:r>
+        <w:t xml:space="preserve">present in main.c file according to the Wifi </w:t>
       </w:r>
       <w:r>
         <w:t>Router s</w:t>
@@ -943,23 +778,7 @@
         <w:t xml:space="preserve">     </w:t>
       </w:r>
       <w:r>
-        <w:t xml:space="preserve">    </w:t>
-      </w:r>
-      <w:proofErr w:type="spellStart"/>
-      <w:r>
-        <w:t>const</w:t>
-      </w:r>
-      <w:proofErr w:type="spellEnd"/>
-      <w:r>
-        <w:t xml:space="preserve"> char SSID[] = "</w:t>
-      </w:r>
-      <w:proofErr w:type="spellStart"/>
-      <w:r>
-        <w:t>Microsemi_Guest</w:t>
-      </w:r>
-      <w:proofErr w:type="spellEnd"/>
-      <w:r>
-        <w:t>";</w:t>
+        <w:t xml:space="preserve">    const char SSID[] = "Microsemi_Guest";</w:t>
       </w:r>
     </w:p>
     <w:p>
@@ -971,15 +790,7 @@
         <w:t xml:space="preserve">     </w:t>
       </w:r>
       <w:r>
-        <w:t xml:space="preserve">    </w:t>
-      </w:r>
-      <w:proofErr w:type="spellStart"/>
-      <w:r>
-        <w:t>const</w:t>
-      </w:r>
-      <w:proofErr w:type="spellEnd"/>
-      <w:r>
-        <w:t xml:space="preserve"> char password[] = "";</w:t>
+        <w:t xml:space="preserve">    const char password[] = "";</w:t>
       </w:r>
     </w:p>
     <w:p>
@@ -1008,17 +819,18 @@
       <w:r>
         <w:t xml:space="preserve">ping </w:t>
       </w:r>
-      <w:proofErr w:type="spellStart"/>
       <w:r>
         <w:t>Wif</w:t>
       </w:r>
       <w:r>
-        <w:t>i</w:t>
-      </w:r>
-      <w:proofErr w:type="spellEnd"/>
-      <w:r>
-        <w:t xml:space="preserve"> Click Station (IP address is 192.168.200.197 in this case) as shows above in UART snapshot.</w:t>
-      </w:r>
+        <w:t>i Click Station (IP address is 192.168.200.197 in this case) as shows above in UART snapshot.</w:t>
+      </w:r>
+    </w:p>
+    <w:p>
+      <w:pPr>
+        <w:pStyle w:val="ListParagraph"/>
+        <w:spacing w:after="0"/>
+      </w:pPr>
     </w:p>
     <w:p>
       <w:pPr>
@@ -1042,6 +854,7 @@
         <w:rPr>
           <w:noProof/>
         </w:rPr>
+        <w:lastRenderedPageBreak/>
         <w:drawing>
           <wp:inline distT="0" distB="0" distL="0" distR="0" wp14:anchorId="0E3F560A" wp14:editId="2720CF8D">
             <wp:extent cx="4362450" cy="4191000"/>
@@ -1058,7 +871,7 @@
                     <pic:cNvPicPr/>
                   </pic:nvPicPr>
                   <pic:blipFill>
-                    <a:blip r:embed="rId7"/>
+                    <a:blip r:embed="rId9"/>
                     <a:stretch>
                       <a:fillRect/>
                     </a:stretch>
@@ -1859,7 +1672,6 @@
     <w:lsdException w:name="HTML Sample" w:semiHidden="1" w:unhideWhenUsed="1"/>
     <w:lsdException w:name="HTML Typewriter" w:semiHidden="1" w:unhideWhenUsed="1"/>
     <w:lsdException w:name="HTML Variable" w:semiHidden="1" w:unhideWhenUsed="1"/>
-    <w:lsdException w:name="Normal Table" w:semiHidden="1" w:unhideWhenUsed="1"/>
     <w:lsdException w:name="annotation subject" w:semiHidden="1" w:unhideWhenUsed="1"/>
     <w:lsdException w:name="No List" w:semiHidden="1" w:unhideWhenUsed="1"/>
     <w:lsdException w:name="Outline List 1" w:semiHidden="1" w:unhideWhenUsed="1"/>
@@ -1904,7 +1716,6 @@
     <w:lsdException w:name="Table Professional" w:semiHidden="1" w:unhideWhenUsed="1"/>
     <w:lsdException w:name="Table Subtle 1" w:semiHidden="1" w:unhideWhenUsed="1"/>
     <w:lsdException w:name="Table Subtle 2" w:semiHidden="1" w:unhideWhenUsed="1"/>
-    <w:lsdException w:name="Table Web 1" w:semiHidden="1" w:unhideWhenUsed="1"/>
     <w:lsdException w:name="Table Web 2" w:semiHidden="1" w:unhideWhenUsed="1"/>
     <w:lsdException w:name="Table Web 3" w:semiHidden="1" w:unhideWhenUsed="1"/>
     <w:lsdException w:name="Balloon Text" w:semiHidden="1" w:unhideWhenUsed="1"/>
@@ -2171,6 +1982,17 @@
       <w:contextualSpacing/>
     </w:pPr>
   </w:style>
+  <w:style w:type="character" w:styleId="Hyperlink">
+    <w:name w:val="Hyperlink"/>
+    <w:basedOn w:val="DefaultParagraphFont"/>
+    <w:uiPriority w:val="99"/>
+    <w:unhideWhenUsed/>
+    <w:rsid w:val="005D1AFD"/>
+    <w:rPr>
+      <w:color w:val="0563C1" w:themeColor="hyperlink"/>
+      <w:u w:val="single"/>
+    </w:rPr>
+  </w:style>
 </w:styles>
 </file>
 

</xml_diff>